<commit_message>
Justificaitva, nao terminei ainda
</commit_message>
<xml_diff>
--- a/Justificativa/Justificativa.docx
+++ b/Justificativa/Justificativa.docx
@@ -664,6 +664,38 @@
           <w:szCs w:val="24"/>
         </w:rPr>
         <w:tab/>
+      </w:r>
+    </w:p>
+    <w:p>
+      <w:pPr>
+        <w:pStyle w:val="SemEspaamento"/>
+        <w:spacing w:line="360" w:lineRule="auto"/>
+        <w:jc w:val="both"/>
+        <w:rPr>
+          <w:rFonts w:ascii="Arial" w:hAnsi="Arial" w:cs="Arial"/>
+          <w:sz w:val="24"/>
+          <w:szCs w:val="24"/>
+        </w:rPr>
+      </w:pPr>
+    </w:p>
+    <w:p>
+      <w:pPr>
+        <w:pStyle w:val="SemEspaamento"/>
+        <w:spacing w:line="360" w:lineRule="auto"/>
+        <w:jc w:val="both"/>
+        <w:rPr>
+          <w:rFonts w:ascii="Arial" w:hAnsi="Arial" w:cs="Arial"/>
+          <w:sz w:val="24"/>
+          <w:szCs w:val="24"/>
+        </w:rPr>
+      </w:pPr>
+      <w:r>
+        <w:rPr>
+          <w:rFonts w:ascii="Arial" w:hAnsi="Arial" w:cs="Arial"/>
+          <w:sz w:val="24"/>
+          <w:szCs w:val="24"/>
+        </w:rPr>
+        <w:t>not finished yet</w:t>
       </w:r>
     </w:p>
     <w:sectPr>

</xml_diff>

<commit_message>
Justificativa, not finished yet
</commit_message>
<xml_diff>
--- a/Justificativa/Justificativa.docx
+++ b/Justificativa/Justificativa.docx
@@ -696,6 +696,14 @@
           <w:szCs w:val="24"/>
         </w:rPr>
         <w:t>not finished yet</w:t>
+      </w:r>
+      <w:r>
+        <w:rPr>
+          <w:rFonts w:ascii="Arial" w:hAnsi="Arial" w:cs="Arial"/>
+          <w:sz w:val="24"/>
+          <w:szCs w:val="24"/>
+        </w:rPr>
+        <w:t xml:space="preserve"> :/</w:t>
       </w:r>
     </w:p>
     <w:sectPr>

</xml_diff>

<commit_message>
Jutificativa, not finished yet
</commit_message>
<xml_diff>
--- a/Justificativa/Justificativa.docx
+++ b/Justificativa/Justificativa.docx
@@ -689,13 +689,59 @@
           <w:szCs w:val="24"/>
         </w:rPr>
       </w:pPr>
-      <w:r>
-        <w:rPr>
-          <w:rFonts w:ascii="Arial" w:hAnsi="Arial" w:cs="Arial"/>
-          <w:sz w:val="24"/>
-          <w:szCs w:val="24"/>
-        </w:rPr>
-        <w:t>not finished yet</w:t>
+      <w:proofErr w:type="spellStart"/>
+      <w:r>
+        <w:rPr>
+          <w:rFonts w:ascii="Arial" w:hAnsi="Arial" w:cs="Arial"/>
+          <w:sz w:val="24"/>
+          <w:szCs w:val="24"/>
+        </w:rPr>
+        <w:t>not</w:t>
+      </w:r>
+      <w:proofErr w:type="spellEnd"/>
+      <w:r>
+        <w:rPr>
+          <w:rFonts w:ascii="Arial" w:hAnsi="Arial" w:cs="Arial"/>
+          <w:sz w:val="24"/>
+          <w:szCs w:val="24"/>
+        </w:rPr>
+        <w:t xml:space="preserve"> </w:t>
+      </w:r>
+      <w:proofErr w:type="spellStart"/>
+      <w:r>
+        <w:rPr>
+          <w:rFonts w:ascii="Arial" w:hAnsi="Arial" w:cs="Arial"/>
+          <w:sz w:val="24"/>
+          <w:szCs w:val="24"/>
+        </w:rPr>
+        <w:t>finished</w:t>
+      </w:r>
+      <w:proofErr w:type="spellEnd"/>
+      <w:r>
+        <w:rPr>
+          <w:rFonts w:ascii="Arial" w:hAnsi="Arial" w:cs="Arial"/>
+          <w:sz w:val="24"/>
+          <w:szCs w:val="24"/>
+        </w:rPr>
+        <w:t xml:space="preserve"> </w:t>
+      </w:r>
+      <w:proofErr w:type="spellStart"/>
+      <w:r>
+        <w:rPr>
+          <w:rFonts w:ascii="Arial" w:hAnsi="Arial" w:cs="Arial"/>
+          <w:sz w:val="24"/>
+          <w:szCs w:val="24"/>
+        </w:rPr>
+        <w:t>yet</w:t>
+      </w:r>
+      <w:proofErr w:type="spellEnd"/>
+      <w:r>
+        <w:rPr>
+          <w:rFonts w:ascii="Arial" w:hAnsi="Arial" w:cs="Arial"/>
+          <w:sz w:val="24"/>
+          <w:szCs w:val="24"/>
+        </w:rPr>
+        <w:t xml:space="preserve"> :/:/</w:t>
       </w:r>
     </w:p>
     <w:sectPr>

</xml_diff>

<commit_message>
Removi os acentos e adicionei umas palavras na justificativa
</commit_message>
<xml_diff>
--- a/Justificativa/Justificativa.docx
+++ b/Justificativa/Justificativa.docx
@@ -1,10 +1,10 @@
 
 <file path=word/document.xml><?xml version="1.0" encoding="utf-8"?>
-<w:document xmlns:ve="http://schemas.openxmlformats.org/markup-compatibility/2006" xmlns:o="urn:schemas-microsoft-com:office:office" xmlns:r="http://schemas.openxmlformats.org/officeDocument/2006/relationships" xmlns:m="http://schemas.openxmlformats.org/officeDocument/2006/math" xmlns:v="urn:schemas-microsoft-com:vml" xmlns:wp="http://schemas.openxmlformats.org/drawingml/2006/wordprocessingDrawing" xmlns:w10="urn:schemas-microsoft-com:office:word" xmlns:w="http://schemas.openxmlformats.org/wordprocessingml/2006/main" xmlns:wne="http://schemas.microsoft.com/office/word/2006/wordml">
+<w:document xmlns:wpc="http://schemas.microsoft.com/office/word/2010/wordprocessingCanvas" xmlns:mo="http://schemas.microsoft.com/office/mac/office/2008/main" xmlns:mc="http://schemas.openxmlformats.org/markup-compatibility/2006" xmlns:mv="urn:schemas-microsoft-com:mac:vml" xmlns:o="urn:schemas-microsoft-com:office:office" xmlns:r="http://schemas.openxmlformats.org/officeDocument/2006/relationships" xmlns:m="http://schemas.openxmlformats.org/officeDocument/2006/math" xmlns:v="urn:schemas-microsoft-com:vml" xmlns:wp14="http://schemas.microsoft.com/office/word/2010/wordprocessingDrawing" xmlns:wp="http://schemas.openxmlformats.org/drawingml/2006/wordprocessingDrawing" xmlns:w10="urn:schemas-microsoft-com:office:word" xmlns:w="http://schemas.openxmlformats.org/wordprocessingml/2006/main" xmlns:w14="http://schemas.microsoft.com/office/word/2010/wordml" xmlns:wpg="http://schemas.microsoft.com/office/word/2010/wordprocessingGroup" xmlns:wpi="http://schemas.microsoft.com/office/word/2010/wordprocessingInk" xmlns:wne="http://schemas.microsoft.com/office/word/2006/wordml" xmlns:wps="http://schemas.microsoft.com/office/word/2010/wordprocessingShape" mc:Ignorable="w14 wp14">
   <w:body>
     <w:p>
       <w:pPr>
-        <w:pStyle w:val="SemEspaamento"/>
+        <w:pStyle w:val="NoSpacing"/>
         <w:spacing w:line="360" w:lineRule="auto"/>
         <w:jc w:val="both"/>
         <w:rPr>
@@ -33,7 +33,7 @@
     </w:p>
     <w:p>
       <w:pPr>
-        <w:pStyle w:val="SemEspaamento"/>
+        <w:pStyle w:val="NoSpacing"/>
         <w:spacing w:line="360" w:lineRule="auto"/>
         <w:jc w:val="both"/>
         <w:rPr>
@@ -61,7 +61,7 @@
     </w:p>
     <w:p>
       <w:pPr>
-        <w:pStyle w:val="SemEspaamento"/>
+        <w:pStyle w:val="NoSpacing"/>
         <w:spacing w:line="360" w:lineRule="auto"/>
         <w:jc w:val="both"/>
         <w:rPr>
@@ -77,12 +77,44 @@
           <w:szCs w:val="24"/>
         </w:rPr>
         <w:tab/>
-        <w:t>A emergência ou doença que provoca a necessidade de transfusão de sangue, é de fato um problema individual, mas para a comunidade não é, pois de antemão todos sabemos que diariamente ocorrerão acidentes de trânsito, de trabalho, crimes violências e cirurgias.</w:t>
+        <w:t xml:space="preserve">A emergência ou doença que provoca a necessidade de transfusão de sangue, é de fato um problema individual, mas para a comunidade não é, pois de antemão todos sabemos que diariamente ocorrerão acidentes de trânsito, de trabalho, </w:t>
+      </w:r>
+      <w:r>
+        <w:rPr>
+          <w:rFonts w:ascii="Arial" w:hAnsi="Arial" w:cs="Arial"/>
+          <w:sz w:val="24"/>
+          <w:szCs w:val="24"/>
+        </w:rPr>
+        <w:t xml:space="preserve">tratamento de doenças, </w:t>
+      </w:r>
+      <w:r>
+        <w:rPr>
+          <w:rFonts w:ascii="Arial" w:hAnsi="Arial" w:cs="Arial"/>
+          <w:sz w:val="24"/>
+          <w:szCs w:val="24"/>
+        </w:rPr>
+        <w:t>crimes</w:t>
+      </w:r>
+      <w:r>
+        <w:rPr>
+          <w:rFonts w:ascii="Arial" w:hAnsi="Arial" w:cs="Arial"/>
+          <w:sz w:val="24"/>
+          <w:szCs w:val="24"/>
+        </w:rPr>
+        <w:t>,</w:t>
+      </w:r>
+      <w:r>
+        <w:rPr>
+          <w:rFonts w:ascii="Arial" w:hAnsi="Arial" w:cs="Arial"/>
+          <w:sz w:val="24"/>
+          <w:szCs w:val="24"/>
+        </w:rPr>
+        <w:t xml:space="preserve"> violências e cirurgias.</w:t>
       </w:r>
     </w:p>
     <w:p>
       <w:pPr>
-        <w:pStyle w:val="SemEspaamento"/>
+        <w:pStyle w:val="NoSpacing"/>
         <w:spacing w:line="360" w:lineRule="auto"/>
         <w:jc w:val="both"/>
         <w:rPr>
@@ -103,7 +135,7 @@
     </w:p>
     <w:p>
       <w:pPr>
-        <w:pStyle w:val="SemEspaamento"/>
+        <w:pStyle w:val="NoSpacing"/>
         <w:spacing w:line="360" w:lineRule="auto"/>
         <w:jc w:val="both"/>
         <w:rPr>
@@ -182,7 +214,7 @@
           <w:sz w:val="24"/>
           <w:szCs w:val="24"/>
         </w:rPr>
-        <w:t xml:space="preserve">para essa questão, </w:t>
+        <w:t xml:space="preserve">questão, </w:t>
       </w:r>
       <w:r>
         <w:rPr>
@@ -251,7 +283,7 @@
     </w:p>
     <w:p>
       <w:pPr>
-        <w:pStyle w:val="SemEspaamento"/>
+        <w:pStyle w:val="NoSpacing"/>
         <w:spacing w:line="360" w:lineRule="auto"/>
         <w:jc w:val="both"/>
         <w:rPr>
@@ -276,6 +308,8 @@
         </w:rPr>
         <w:t>Metodologias de desenvolvimento</w:t>
       </w:r>
+      <w:bookmarkStart w:id="0" w:name="_GoBack"/>
+      <w:bookmarkEnd w:id="0"/>
       <w:r>
         <w:rPr>
           <w:rFonts w:ascii="Arial" w:hAnsi="Arial" w:cs="Arial"/>
@@ -319,7 +353,7 @@
     </w:p>
     <w:p>
       <w:pPr>
-        <w:pStyle w:val="SemEspaamento"/>
+        <w:pStyle w:val="NoSpacing"/>
         <w:numPr>
           <w:ilvl w:val="0"/>
           <w:numId w:val="1"/>
@@ -351,7 +385,7 @@
     </w:p>
     <w:p>
       <w:pPr>
-        <w:pStyle w:val="SemEspaamento"/>
+        <w:pStyle w:val="NoSpacing"/>
         <w:numPr>
           <w:ilvl w:val="0"/>
           <w:numId w:val="1"/>
@@ -383,7 +417,7 @@
     </w:p>
     <w:p>
       <w:pPr>
-        <w:pStyle w:val="SemEspaamento"/>
+        <w:pStyle w:val="NoSpacing"/>
         <w:numPr>
           <w:ilvl w:val="0"/>
           <w:numId w:val="1"/>
@@ -415,7 +449,7 @@
     </w:p>
     <w:p>
       <w:pPr>
-        <w:pStyle w:val="SemEspaamento"/>
+        <w:pStyle w:val="NoSpacing"/>
         <w:numPr>
           <w:ilvl w:val="0"/>
           <w:numId w:val="1"/>
@@ -447,7 +481,7 @@
     </w:p>
     <w:p>
       <w:pPr>
-        <w:pStyle w:val="SemEspaamento"/>
+        <w:pStyle w:val="NoSpacing"/>
         <w:spacing w:line="360" w:lineRule="auto"/>
         <w:jc w:val="both"/>
         <w:rPr>
@@ -484,7 +518,7 @@
     </w:p>
     <w:p>
       <w:pPr>
-        <w:pStyle w:val="SemEspaamento"/>
+        <w:pStyle w:val="NoSpacing"/>
         <w:spacing w:line="360" w:lineRule="auto"/>
         <w:jc w:val="both"/>
         <w:rPr>
@@ -537,7 +571,7 @@
     </w:p>
     <w:p>
       <w:pPr>
-        <w:pStyle w:val="SemEspaamento"/>
+        <w:pStyle w:val="NoSpacing"/>
         <w:spacing w:line="360" w:lineRule="auto"/>
         <w:jc w:val="both"/>
         <w:rPr>
@@ -718,7 +752,7 @@
     </w:p>
     <w:p>
       <w:pPr>
-        <w:pStyle w:val="SemEspaamento"/>
+        <w:pStyle w:val="NoSpacing"/>
         <w:spacing w:line="360" w:lineRule="auto"/>
         <w:jc w:val="both"/>
         <w:rPr>
@@ -747,7 +781,7 @@
     </w:p>
     <w:p>
       <w:pPr>
-        <w:pStyle w:val="SemEspaamento"/>
+        <w:pStyle w:val="NoSpacing"/>
         <w:spacing w:line="360" w:lineRule="auto"/>
         <w:jc w:val="both"/>
         <w:rPr>
@@ -767,7 +801,7 @@
     </w:p>
     <w:p>
       <w:pPr>
-        <w:pStyle w:val="SemEspaamento"/>
+        <w:pStyle w:val="NoSpacing"/>
         <w:spacing w:line="360" w:lineRule="auto"/>
         <w:jc w:val="both"/>
         <w:rPr>
@@ -779,7 +813,7 @@
     </w:p>
     <w:p>
       <w:pPr>
-        <w:pStyle w:val="SemEspaamento"/>
+        <w:pStyle w:val="NoSpacing"/>
         <w:spacing w:line="360" w:lineRule="auto"/>
         <w:jc w:val="both"/>
         <w:rPr>
@@ -800,7 +834,7 @@
 </file>
 
 <file path=word/numbering.xml><?xml version="1.0" encoding="utf-8"?>
-<w:numbering xmlns:ve="http://schemas.openxmlformats.org/markup-compatibility/2006" xmlns:o="urn:schemas-microsoft-com:office:office" xmlns:r="http://schemas.openxmlformats.org/officeDocument/2006/relationships" xmlns:m="http://schemas.openxmlformats.org/officeDocument/2006/math" xmlns:v="urn:schemas-microsoft-com:vml" xmlns:wp="http://schemas.openxmlformats.org/drawingml/2006/wordprocessingDrawing" xmlns:w10="urn:schemas-microsoft-com:office:word" xmlns:w="http://schemas.openxmlformats.org/wordprocessingml/2006/main" xmlns:wne="http://schemas.microsoft.com/office/word/2006/wordml">
+<w:numbering xmlns:wpc="http://schemas.microsoft.com/office/word/2010/wordprocessingCanvas" xmlns:mo="http://schemas.microsoft.com/office/mac/office/2008/main" xmlns:mc="http://schemas.openxmlformats.org/markup-compatibility/2006" xmlns:mv="urn:schemas-microsoft-com:mac:vml" xmlns:o="urn:schemas-microsoft-com:office:office" xmlns:r="http://schemas.openxmlformats.org/officeDocument/2006/relationships" xmlns:m="http://schemas.openxmlformats.org/officeDocument/2006/math" xmlns:v="urn:schemas-microsoft-com:vml" xmlns:wp14="http://schemas.microsoft.com/office/word/2010/wordprocessingDrawing" xmlns:wp="http://schemas.openxmlformats.org/drawingml/2006/wordprocessingDrawing" xmlns:w10="urn:schemas-microsoft-com:office:word" xmlns:w="http://schemas.openxmlformats.org/wordprocessingml/2006/main" xmlns:w14="http://schemas.microsoft.com/office/word/2010/wordml" xmlns:wpg="http://schemas.microsoft.com/office/word/2010/wordprocessingGroup" xmlns:wpi="http://schemas.microsoft.com/office/word/2010/wordprocessingInk" xmlns:wne="http://schemas.microsoft.com/office/word/2006/wordml" xmlns:wps="http://schemas.microsoft.com/office/word/2010/wordprocessingShape" mc:Ignorable="w14 wp14">
   <w:abstractNum w:abstractNumId="0">
     <w:nsid w:val="0DF3601D"/>
     <w:multiLevelType w:val="hybridMultilevel"/>
@@ -921,7 +955,7 @@
 </file>
 
 <file path=word/styles.xml><?xml version="1.0" encoding="utf-8"?>
-<w:styles xmlns:r="http://schemas.openxmlformats.org/officeDocument/2006/relationships" xmlns:w="http://schemas.openxmlformats.org/wordprocessingml/2006/main">
+<w:styles xmlns:mc="http://schemas.openxmlformats.org/markup-compatibility/2006" xmlns:r="http://schemas.openxmlformats.org/officeDocument/2006/relationships" xmlns:w="http://schemas.openxmlformats.org/wordprocessingml/2006/main" xmlns:w14="http://schemas.microsoft.com/office/word/2010/wordml" mc:Ignorable="w14">
   <w:docDefaults>
     <w:rPrDefault>
       <w:rPr>
@@ -937,7 +971,7 @@
       </w:pPr>
     </w:pPrDefault>
   </w:docDefaults>
-  <w:latentStyles w:defLockedState="0" w:defUIPriority="99" w:defSemiHidden="1" w:defUnhideWhenUsed="1" w:defQFormat="0" w:count="267">
+  <w:latentStyles w:defLockedState="0" w:defUIPriority="99" w:defSemiHidden="1" w:defUnhideWhenUsed="1" w:defQFormat="0" w:count="276">
     <w:lsdException w:name="Normal" w:semiHidden="0" w:uiPriority="0" w:unhideWhenUsed="0" w:qFormat="1"/>
     <w:lsdException w:name="heading 1" w:semiHidden="0" w:uiPriority="9" w:unhideWhenUsed="0" w:qFormat="1"/>
     <w:lsdException w:name="heading 2" w:uiPriority="9" w:qFormat="1"/>
@@ -1081,18 +1115,17 @@
     <w:qFormat/>
     <w:rsid w:val="0053426D"/>
   </w:style>
-  <w:style w:type="character" w:default="1" w:styleId="Fontepargpadro">
+  <w:style w:type="character" w:default="1" w:styleId="DefaultParagraphFont">
     <w:name w:val="Default Paragraph Font"/>
     <w:uiPriority w:val="1"/>
     <w:semiHidden/>
     <w:unhideWhenUsed/>
   </w:style>
-  <w:style w:type="table" w:default="1" w:styleId="Tabelanormal">
+  <w:style w:type="table" w:default="1" w:styleId="TableNormal">
     <w:name w:val="Normal Table"/>
     <w:uiPriority w:val="99"/>
     <w:semiHidden/>
     <w:unhideWhenUsed/>
-    <w:qFormat/>
     <w:tblPr>
       <w:tblInd w:w="0" w:type="dxa"/>
       <w:tblCellMar>
@@ -1103,13 +1136,13 @@
       </w:tblCellMar>
     </w:tblPr>
   </w:style>
-  <w:style w:type="numbering" w:default="1" w:styleId="Semlista">
+  <w:style w:type="numbering" w:default="1" w:styleId="NoList">
     <w:name w:val="No List"/>
     <w:uiPriority w:val="99"/>
     <w:semiHidden/>
     <w:unhideWhenUsed/>
   </w:style>
-  <w:style w:type="paragraph" w:styleId="SemEspaamento">
+  <w:style w:type="paragraph" w:styleId="NoSpacing">
     <w:name w:val="No Spacing"/>
     <w:uiPriority w:val="1"/>
     <w:qFormat/>
@@ -1117,6 +1150,192 @@
     <w:pPr>
       <w:spacing w:after="0" w:line="240" w:lineRule="auto"/>
     </w:pPr>
+  </w:style>
+</w:styles>
+</file>
+
+<file path=word/stylesWithEffects.xml><?xml version="1.0" encoding="utf-8"?>
+<w:styles xmlns:wpc="http://schemas.microsoft.com/office/word/2010/wordprocessingCanvas" xmlns:mo="http://schemas.microsoft.com/office/mac/office/2008/main" xmlns:mc="http://schemas.openxmlformats.org/markup-compatibility/2006" xmlns:mv="urn:schemas-microsoft-com:mac:vml" xmlns:o="urn:schemas-microsoft-com:office:office" xmlns:r="http://schemas.openxmlformats.org/officeDocument/2006/relationships" xmlns:m="http://schemas.openxmlformats.org/officeDocument/2006/math" xmlns:v="urn:schemas-microsoft-com:vml" xmlns:wp14="http://schemas.microsoft.com/office/word/2010/wordprocessingDrawing" xmlns:wp="http://schemas.openxmlformats.org/drawingml/2006/wordprocessingDrawing" xmlns:w10="urn:schemas-microsoft-com:office:word" xmlns:w="http://schemas.openxmlformats.org/wordprocessingml/2006/main" xmlns:w14="http://schemas.microsoft.com/office/word/2010/wordml" xmlns:wpg="http://schemas.microsoft.com/office/word/2010/wordprocessingGroup" xmlns:wpi="http://schemas.microsoft.com/office/word/2010/wordprocessingInk" xmlns:wne="http://schemas.microsoft.com/office/word/2006/wordml" xmlns:wps="http://schemas.microsoft.com/office/word/2010/wordprocessingShape" mc:Ignorable="w14 wp14">
+  <w:docDefaults>
+    <w:rPrDefault>
+      <w:rPr>
+        <w:rFonts w:asciiTheme="minorHAnsi" w:eastAsiaTheme="minorEastAsia" w:hAnsiTheme="minorHAnsi" w:cstheme="minorBidi"/>
+        <w:sz w:val="24"/>
+        <w:szCs w:val="24"/>
+        <w:lang w:val="en-US" w:eastAsia="ja-JP" w:bidi="ar-SA"/>
+      </w:rPr>
+    </w:rPrDefault>
+    <w:pPrDefault/>
+  </w:docDefaults>
+  <w:latentStyles w:defLockedState="0" w:defUIPriority="99" w:defSemiHidden="1" w:defUnhideWhenUsed="1" w:defQFormat="0" w:count="276">
+    <w:lsdException w:name="Normal" w:semiHidden="0" w:uiPriority="0" w:unhideWhenUsed="0" w:qFormat="1"/>
+    <w:lsdException w:name="heading 1" w:semiHidden="0" w:uiPriority="9" w:unhideWhenUsed="0" w:qFormat="1"/>
+    <w:lsdException w:name="heading 2" w:uiPriority="9" w:qFormat="1"/>
+    <w:lsdException w:name="heading 3" w:uiPriority="9" w:qFormat="1"/>
+    <w:lsdException w:name="heading 4" w:uiPriority="9" w:qFormat="1"/>
+    <w:lsdException w:name="heading 5" w:uiPriority="9" w:qFormat="1"/>
+    <w:lsdException w:name="heading 6" w:uiPriority="9" w:qFormat="1"/>
+    <w:lsdException w:name="heading 7" w:uiPriority="9" w:qFormat="1"/>
+    <w:lsdException w:name="heading 8" w:uiPriority="9" w:qFormat="1"/>
+    <w:lsdException w:name="heading 9" w:uiPriority="9" w:qFormat="1"/>
+    <w:lsdException w:name="toc 1" w:uiPriority="39"/>
+    <w:lsdException w:name="toc 2" w:uiPriority="39"/>
+    <w:lsdException w:name="toc 3" w:uiPriority="39"/>
+    <w:lsdException w:name="toc 4" w:uiPriority="39"/>
+    <w:lsdException w:name="toc 5" w:uiPriority="39"/>
+    <w:lsdException w:name="toc 6" w:uiPriority="39"/>
+    <w:lsdException w:name="toc 7" w:uiPriority="39"/>
+    <w:lsdException w:name="toc 8" w:uiPriority="39"/>
+    <w:lsdException w:name="toc 9" w:uiPriority="39"/>
+    <w:lsdException w:name="caption" w:uiPriority="35" w:qFormat="1"/>
+    <w:lsdException w:name="Title" w:semiHidden="0" w:uiPriority="10" w:unhideWhenUsed="0" w:qFormat="1"/>
+    <w:lsdException w:name="Default Paragraph Font" w:uiPriority="1"/>
+    <w:lsdException w:name="Subtitle" w:semiHidden="0" w:uiPriority="11" w:unhideWhenUsed="0" w:qFormat="1"/>
+    <w:lsdException w:name="Strong" w:semiHidden="0" w:uiPriority="22" w:unhideWhenUsed="0" w:qFormat="1"/>
+    <w:lsdException w:name="Emphasis" w:semiHidden="0" w:uiPriority="20" w:unhideWhenUsed="0" w:qFormat="1"/>
+    <w:lsdException w:name="Table Grid" w:semiHidden="0" w:uiPriority="59" w:unhideWhenUsed="0"/>
+    <w:lsdException w:name="Placeholder Text" w:unhideWhenUsed="0"/>
+    <w:lsdException w:name="No Spacing" w:semiHidden="0" w:uiPriority="1" w:unhideWhenUsed="0" w:qFormat="1"/>
+    <w:lsdException w:name="Light Shading" w:semiHidden="0" w:uiPriority="60" w:unhideWhenUsed="0"/>
+    <w:lsdException w:name="Light List" w:semiHidden="0" w:uiPriority="61" w:unhideWhenUsed="0"/>
+    <w:lsdException w:name="Light Grid" w:semiHidden="0" w:uiPriority="62" w:unhideWhenUsed="0"/>
+    <w:lsdException w:name="Medium Shading 1" w:semiHidden="0" w:uiPriority="63" w:unhideWhenUsed="0"/>
+    <w:lsdException w:name="Medium Shading 2" w:semiHidden="0" w:uiPriority="64" w:unhideWhenUsed="0"/>
+    <w:lsdException w:name="Medium List 1" w:semiHidden="0" w:uiPriority="65" w:unhideWhenUsed="0"/>
+    <w:lsdException w:name="Medium List 2" w:semiHidden="0" w:uiPriority="66" w:unhideWhenUsed="0"/>
+    <w:lsdException w:name="Medium Grid 1" w:semiHidden="0" w:uiPriority="67" w:unhideWhenUsed="0"/>
+    <w:lsdException w:name="Medium Grid 2" w:semiHidden="0" w:uiPriority="68" w:unhideWhenUsed="0"/>
+    <w:lsdException w:name="Medium Grid 3" w:semiHidden="0" w:uiPriority="69" w:unhideWhenUsed="0"/>
+    <w:lsdException w:name="Dark List" w:semiHidden="0" w:uiPriority="70" w:unhideWhenUsed="0"/>
+    <w:lsdException w:name="Colorful Shading" w:semiHidden="0" w:uiPriority="71" w:unhideWhenUsed="0"/>
+    <w:lsdException w:name="Colorful List" w:semiHidden="0" w:uiPriority="72" w:unhideWhenUsed="0"/>
+    <w:lsdException w:name="Colorful Grid" w:semiHidden="0" w:uiPriority="73" w:unhideWhenUsed="0"/>
+    <w:lsdException w:name="Light Shading Accent 1" w:semiHidden="0" w:uiPriority="60" w:unhideWhenUsed="0"/>
+    <w:lsdException w:name="Light List Accent 1" w:semiHidden="0" w:uiPriority="61" w:unhideWhenUsed="0"/>
+    <w:lsdException w:name="Light Grid Accent 1" w:semiHidden="0" w:uiPriority="62" w:unhideWhenUsed="0"/>
+    <w:lsdException w:name="Medium Shading 1 Accent 1" w:semiHidden="0" w:uiPriority="63" w:unhideWhenUsed="0"/>
+    <w:lsdException w:name="Medium Shading 2 Accent 1" w:semiHidden="0" w:uiPriority="64" w:unhideWhenUsed="0"/>
+    <w:lsdException w:name="Medium List 1 Accent 1" w:semiHidden="0" w:uiPriority="65" w:unhideWhenUsed="0"/>
+    <w:lsdException w:name="Revision" w:unhideWhenUsed="0"/>
+    <w:lsdException w:name="List Paragraph" w:semiHidden="0" w:uiPriority="34" w:unhideWhenUsed="0" w:qFormat="1"/>
+    <w:lsdException w:name="Quote" w:semiHidden="0" w:uiPriority="29" w:unhideWhenUsed="0" w:qFormat="1"/>
+    <w:lsdException w:name="Intense Quote" w:semiHidden="0" w:uiPriority="30" w:unhideWhenUsed="0" w:qFormat="1"/>
+    <w:lsdException w:name="Medium List 2 Accent 1" w:semiHidden="0" w:uiPriority="66" w:unhideWhenUsed="0"/>
+    <w:lsdException w:name="Medium Grid 1 Accent 1" w:semiHidden="0" w:uiPriority="67" w:unhideWhenUsed="0"/>
+    <w:lsdException w:name="Medium Grid 2 Accent 1" w:semiHidden="0" w:uiPriority="68" w:unhideWhenUsed="0"/>
+    <w:lsdException w:name="Medium Grid 3 Accent 1" w:semiHidden="0" w:uiPriority="69" w:unhideWhenUsed="0"/>
+    <w:lsdException w:name="Dark List Accent 1" w:semiHidden="0" w:uiPriority="70" w:unhideWhenUsed="0"/>
+    <w:lsdException w:name="Colorful Shading Accent 1" w:semiHidden="0" w:uiPriority="71" w:unhideWhenUsed="0"/>
+    <w:lsdException w:name="Colorful List Accent 1" w:semiHidden="0" w:uiPriority="72" w:unhideWhenUsed="0"/>
+    <w:lsdException w:name="Colorful Grid Accent 1" w:semiHidden="0" w:uiPriority="73" w:unhideWhenUsed="0"/>
+    <w:lsdException w:name="Light Shading Accent 2" w:semiHidden="0" w:uiPriority="60" w:unhideWhenUsed="0"/>
+    <w:lsdException w:name="Light List Accent 2" w:semiHidden="0" w:uiPriority="61" w:unhideWhenUsed="0"/>
+    <w:lsdException w:name="Light Grid Accent 2" w:semiHidden="0" w:uiPriority="62" w:unhideWhenUsed="0"/>
+    <w:lsdException w:name="Medium Shading 1 Accent 2" w:semiHidden="0" w:uiPriority="63" w:unhideWhenUsed="0"/>
+    <w:lsdException w:name="Medium Shading 2 Accent 2" w:semiHidden="0" w:uiPriority="64" w:unhideWhenUsed="0"/>
+    <w:lsdException w:name="Medium List 1 Accent 2" w:semiHidden="0" w:uiPriority="65" w:unhideWhenUsed="0"/>
+    <w:lsdException w:name="Medium List 2 Accent 2" w:semiHidden="0" w:uiPriority="66" w:unhideWhenUsed="0"/>
+    <w:lsdException w:name="Medium Grid 1 Accent 2" w:semiHidden="0" w:uiPriority="67" w:unhideWhenUsed="0"/>
+    <w:lsdException w:name="Medium Grid 2 Accent 2" w:semiHidden="0" w:uiPriority="68" w:unhideWhenUsed="0"/>
+    <w:lsdException w:name="Medium Grid 3 Accent 2" w:semiHidden="0" w:uiPriority="69" w:unhideWhenUsed="0"/>
+    <w:lsdException w:name="Dark List Accent 2" w:semiHidden="0" w:uiPriority="70" w:unhideWhenUsed="0"/>
+    <w:lsdException w:name="Colorful Shading Accent 2" w:semiHidden="0" w:uiPriority="71" w:unhideWhenUsed="0"/>
+    <w:lsdException w:name="Colorful List Accent 2" w:semiHidden="0" w:uiPriority="72" w:unhideWhenUsed="0"/>
+    <w:lsdException w:name="Colorful Grid Accent 2" w:semiHidden="0" w:uiPriority="73" w:unhideWhenUsed="0"/>
+    <w:lsdException w:name="Light Shading Accent 3" w:semiHidden="0" w:uiPriority="60" w:unhideWhenUsed="0"/>
+    <w:lsdException w:name="Light List Accent 3" w:semiHidden="0" w:uiPriority="61" w:unhideWhenUsed="0"/>
+    <w:lsdException w:name="Light Grid Accent 3" w:semiHidden="0" w:uiPriority="62" w:unhideWhenUsed="0"/>
+    <w:lsdException w:name="Medium Shading 1 Accent 3" w:semiHidden="0" w:uiPriority="63" w:unhideWhenUsed="0"/>
+    <w:lsdException w:name="Medium Shading 2 Accent 3" w:semiHidden="0" w:uiPriority="64" w:unhideWhenUsed="0"/>
+    <w:lsdException w:name="Medium List 1 Accent 3" w:semiHidden="0" w:uiPriority="65" w:unhideWhenUsed="0"/>
+    <w:lsdException w:name="Medium List 2 Accent 3" w:semiHidden="0" w:uiPriority="66" w:unhideWhenUsed="0"/>
+    <w:lsdException w:name="Medium Grid 1 Accent 3" w:semiHidden="0" w:uiPriority="67" w:unhideWhenUsed="0"/>
+    <w:lsdException w:name="Medium Grid 2 Accent 3" w:semiHidden="0" w:uiPriority="68" w:unhideWhenUsed="0"/>
+    <w:lsdException w:name="Medium Grid 3 Accent 3" w:semiHidden="0" w:uiPriority="69" w:unhideWhenUsed="0"/>
+    <w:lsdException w:name="Dark List Accent 3" w:semiHidden="0" w:uiPriority="70" w:unhideWhenUsed="0"/>
+    <w:lsdException w:name="Colorful Shading Accent 3" w:semiHidden="0" w:uiPriority="71" w:unhideWhenUsed="0"/>
+    <w:lsdException w:name="Colorful List Accent 3" w:semiHidden="0" w:uiPriority="72" w:unhideWhenUsed="0"/>
+    <w:lsdException w:name="Colorful Grid Accent 3" w:semiHidden="0" w:uiPriority="73" w:unhideWhenUsed="0"/>
+    <w:lsdException w:name="Light Shading Accent 4" w:semiHidden="0" w:uiPriority="60" w:unhideWhenUsed="0"/>
+    <w:lsdException w:name="Light List Accent 4" w:semiHidden="0" w:uiPriority="61" w:unhideWhenUsed="0"/>
+    <w:lsdException w:name="Light Grid Accent 4" w:semiHidden="0" w:uiPriority="62" w:unhideWhenUsed="0"/>
+    <w:lsdException w:name="Medium Shading 1 Accent 4" w:semiHidden="0" w:uiPriority="63" w:unhideWhenUsed="0"/>
+    <w:lsdException w:name="Medium Shading 2 Accent 4" w:semiHidden="0" w:uiPriority="64" w:unhideWhenUsed="0"/>
+    <w:lsdException w:name="Medium List 1 Accent 4" w:semiHidden="0" w:uiPriority="65" w:unhideWhenUsed="0"/>
+    <w:lsdException w:name="Medium List 2 Accent 4" w:semiHidden="0" w:uiPriority="66" w:unhideWhenUsed="0"/>
+    <w:lsdException w:name="Medium Grid 1 Accent 4" w:semiHidden="0" w:uiPriority="67" w:unhideWhenUsed="0"/>
+    <w:lsdException w:name="Medium Grid 2 Accent 4" w:semiHidden="0" w:uiPriority="68" w:unhideWhenUsed="0"/>
+    <w:lsdException w:name="Medium Grid 3 Accent 4" w:semiHidden="0" w:uiPriority="69" w:unhideWhenUsed="0"/>
+    <w:lsdException w:name="Dark List Accent 4" w:semiHidden="0" w:uiPriority="70" w:unhideWhenUsed="0"/>
+    <w:lsdException w:name="Colorful Shading Accent 4" w:semiHidden="0" w:uiPriority="71" w:unhideWhenUsed="0"/>
+    <w:lsdException w:name="Colorful List Accent 4" w:semiHidden="0" w:uiPriority="72" w:unhideWhenUsed="0"/>
+    <w:lsdException w:name="Colorful Grid Accent 4" w:semiHidden="0" w:uiPriority="73" w:unhideWhenUsed="0"/>
+    <w:lsdException w:name="Light Shading Accent 5" w:semiHidden="0" w:uiPriority="60" w:unhideWhenUsed="0"/>
+    <w:lsdException w:name="Light List Accent 5" w:semiHidden="0" w:uiPriority="61" w:unhideWhenUsed="0"/>
+    <w:lsdException w:name="Light Grid Accent 5" w:semiHidden="0" w:uiPriority="62" w:unhideWhenUsed="0"/>
+    <w:lsdException w:name="Medium Shading 1 Accent 5" w:semiHidden="0" w:uiPriority="63" w:unhideWhenUsed="0"/>
+    <w:lsdException w:name="Medium Shading 2 Accent 5" w:semiHidden="0" w:uiPriority="64" w:unhideWhenUsed="0"/>
+    <w:lsdException w:name="Medium List 1 Accent 5" w:semiHidden="0" w:uiPriority="65" w:unhideWhenUsed="0"/>
+    <w:lsdException w:name="Medium List 2 Accent 5" w:semiHidden="0" w:uiPriority="66" w:unhideWhenUsed="0"/>
+    <w:lsdException w:name="Medium Grid 1 Accent 5" w:semiHidden="0" w:uiPriority="67" w:unhideWhenUsed="0"/>
+    <w:lsdException w:name="Medium Grid 2 Accent 5" w:semiHidden="0" w:uiPriority="68" w:unhideWhenUsed="0"/>
+    <w:lsdException w:name="Medium Grid 3 Accent 5" w:semiHidden="0" w:uiPriority="69" w:unhideWhenUsed="0"/>
+    <w:lsdException w:name="Dark List Accent 5" w:semiHidden="0" w:uiPriority="70" w:unhideWhenUsed="0"/>
+    <w:lsdException w:name="Colorful Shading Accent 5" w:semiHidden="0" w:uiPriority="71" w:unhideWhenUsed="0"/>
+    <w:lsdException w:name="Colorful List Accent 5" w:semiHidden="0" w:uiPriority="72" w:unhideWhenUsed="0"/>
+    <w:lsdException w:name="Colorful Grid Accent 5" w:semiHidden="0" w:uiPriority="73" w:unhideWhenUsed="0"/>
+    <w:lsdException w:name="Light Shading Accent 6" w:semiHidden="0" w:uiPriority="60" w:unhideWhenUsed="0"/>
+    <w:lsdException w:name="Light List Accent 6" w:semiHidden="0" w:uiPriority="61" w:unhideWhenUsed="0"/>
+    <w:lsdException w:name="Light Grid Accent 6" w:semiHidden="0" w:uiPriority="62" w:unhideWhenUsed="0"/>
+    <w:lsdException w:name="Medium Shading 1 Accent 6" w:semiHidden="0" w:uiPriority="63" w:unhideWhenUsed="0"/>
+    <w:lsdException w:name="Medium Shading 2 Accent 6" w:semiHidden="0" w:uiPriority="64" w:unhideWhenUsed="0"/>
+    <w:lsdException w:name="Medium List 1 Accent 6" w:semiHidden="0" w:uiPriority="65" w:unhideWhenUsed="0"/>
+    <w:lsdException w:name="Medium List 2 Accent 6" w:semiHidden="0" w:uiPriority="66" w:unhideWhenUsed="0"/>
+    <w:lsdException w:name="Medium Grid 1 Accent 6" w:semiHidden="0" w:uiPriority="67" w:unhideWhenUsed="0"/>
+    <w:lsdException w:name="Medium Grid 2 Accent 6" w:semiHidden="0" w:uiPriority="68" w:unhideWhenUsed="0"/>
+    <w:lsdException w:name="Medium Grid 3 Accent 6" w:semiHidden="0" w:uiPriority="69" w:unhideWhenUsed="0"/>
+    <w:lsdException w:name="Dark List Accent 6" w:semiHidden="0" w:uiPriority="70" w:unhideWhenUsed="0"/>
+    <w:lsdException w:name="Colorful Shading Accent 6" w:semiHidden="0" w:uiPriority="71" w:unhideWhenUsed="0"/>
+    <w:lsdException w:name="Colorful List Accent 6" w:semiHidden="0" w:uiPriority="72" w:unhideWhenUsed="0"/>
+    <w:lsdException w:name="Colorful Grid Accent 6" w:semiHidden="0" w:uiPriority="73" w:unhideWhenUsed="0"/>
+    <w:lsdException w:name="Subtle Emphasis" w:semiHidden="0" w:uiPriority="19" w:unhideWhenUsed="0" w:qFormat="1"/>
+    <w:lsdException w:name="Intense Emphasis" w:semiHidden="0" w:uiPriority="21" w:unhideWhenUsed="0" w:qFormat="1"/>
+    <w:lsdException w:name="Subtle Reference" w:semiHidden="0" w:uiPriority="31" w:unhideWhenUsed="0" w:qFormat="1"/>
+    <w:lsdException w:name="Intense Reference" w:semiHidden="0" w:uiPriority="32" w:unhideWhenUsed="0" w:qFormat="1"/>
+    <w:lsdException w:name="Book Title" w:semiHidden="0" w:uiPriority="33" w:unhideWhenUsed="0" w:qFormat="1"/>
+    <w:lsdException w:name="Bibliography" w:uiPriority="37"/>
+    <w:lsdException w:name="TOC Heading" w:uiPriority="39" w:qFormat="1"/>
+  </w:latentStyles>
+  <w:style w:type="paragraph" w:default="1" w:styleId="Normal">
+    <w:name w:val="Normal"/>
+    <w:qFormat/>
+  </w:style>
+  <w:style w:type="character" w:default="1" w:styleId="DefaultParagraphFont">
+    <w:name w:val="Default Paragraph Font"/>
+    <w:uiPriority w:val="1"/>
+    <w:semiHidden/>
+    <w:unhideWhenUsed/>
+  </w:style>
+  <w:style w:type="table" w:default="1" w:styleId="TableNormal">
+    <w:name w:val="Normal Table"/>
+    <w:uiPriority w:val="99"/>
+    <w:semiHidden/>
+    <w:unhideWhenUsed/>
+    <w:tblPr>
+      <w:tblInd w:w="0" w:type="dxa"/>
+      <w:tblCellMar>
+        <w:top w:w="0" w:type="dxa"/>
+        <w:left w:w="108" w:type="dxa"/>
+        <w:bottom w:w="0" w:type="dxa"/>
+        <w:right w:w="108" w:type="dxa"/>
+      </w:tblCellMar>
+    </w:tblPr>
+  </w:style>
+  <w:style w:type="numbering" w:default="1" w:styleId="NoList">
+    <w:name w:val="No List"/>
+    <w:uiPriority w:val="99"/>
+    <w:semiHidden/>
+    <w:unhideWhenUsed/>
   </w:style>
 </w:styles>
 </file>

</xml_diff>

<commit_message>
update na justificativa, por favor, leiam e opinem
</commit_message>
<xml_diff>
--- a/Justificativa/Justificativa.docx
+++ b/Justificativa/Justificativa.docx
@@ -56,7 +56,41 @@
           <w:sz w:val="24"/>
           <w:szCs w:val="24"/>
         </w:rPr>
-        <w:t>A escassez de bolsas de sangue pode custas uma vida em situações de emergência e tendo em vista que atualmente a única forma de se conseguir mais doadores em situação de necessidades é por contato pessoal e aleatório. É um fator agravante não apenas a busca de doadores em sí, mas sim, doadores com o tipo sanguíneo em questão.</w:t>
+        <w:t>A escassez de bolsas de sangue pode custa</w:t>
+      </w:r>
+      <w:r>
+        <w:rPr>
+          <w:rFonts w:ascii="Arial" w:hAnsi="Arial" w:cs="Arial"/>
+          <w:sz w:val="24"/>
+          <w:szCs w:val="24"/>
+        </w:rPr>
+        <w:t>r</w:t>
+      </w:r>
+      <w:r>
+        <w:rPr>
+          <w:rFonts w:ascii="Arial" w:hAnsi="Arial" w:cs="Arial"/>
+          <w:sz w:val="24"/>
+          <w:szCs w:val="24"/>
+        </w:rPr>
+        <w:t xml:space="preserve"> uma vida em situações de emergência e tendo em vista que atualmente a única forma de se conseguir mais doadores em situação de necessidades é por contato pessoal e aleatório. É um fator agravante não apenas a busca de doadores em </w:t>
+      </w:r>
+      <w:proofErr w:type="spellStart"/>
+      <w:r>
+        <w:rPr>
+          <w:rFonts w:ascii="Arial" w:hAnsi="Arial" w:cs="Arial"/>
+          <w:sz w:val="24"/>
+          <w:szCs w:val="24"/>
+        </w:rPr>
+        <w:t>sí</w:t>
+      </w:r>
+      <w:proofErr w:type="spellEnd"/>
+      <w:r>
+        <w:rPr>
+          <w:rFonts w:ascii="Arial" w:hAnsi="Arial" w:cs="Arial"/>
+          <w:sz w:val="24"/>
+          <w:szCs w:val="24"/>
+        </w:rPr>
+        <w:t>, mas sim, doadores com o tipo sanguíneo em questão.</w:t>
       </w:r>
     </w:p>
     <w:p>
@@ -98,7 +132,25 @@
           <w:szCs w:val="24"/>
         </w:rPr>
         <w:tab/>
-        <w:t>Pensando nessa questão, o desenvolvimento de um aplicativo que agrupe todos os possíveis doadores de sangue, seria uma solução na hora em que uma pessoa necessitasse do auxílio das pessoas, a aplicação necessita ser de fácil uso para a população, e de fácil entendimento para os desenvolvedores na hora de uma possível alteração.</w:t>
+        <w:t xml:space="preserve">Existem campanhas para doação de sangue em rádios, televisão, jornais, mas a grande verdade é que a atenção voltada para esses meios de comunicação, não é muito grande e por </w:t>
+      </w:r>
+      <w:proofErr w:type="spellStart"/>
+      <w:r>
+        <w:rPr>
+          <w:rFonts w:ascii="Arial" w:hAnsi="Arial" w:cs="Arial"/>
+          <w:sz w:val="24"/>
+          <w:szCs w:val="24"/>
+        </w:rPr>
+        <w:t>consequência</w:t>
+      </w:r>
+      <w:proofErr w:type="spellEnd"/>
+      <w:r>
+        <w:rPr>
+          <w:rFonts w:ascii="Arial" w:hAnsi="Arial" w:cs="Arial"/>
+          <w:sz w:val="24"/>
+          <w:szCs w:val="24"/>
+        </w:rPr>
+        <w:t xml:space="preserve"> deixam de saber sobre essas campanhas que estão acontecendo.</w:t>
       </w:r>
     </w:p>
     <w:p>
@@ -119,134 +171,39 @@
           <w:szCs w:val="24"/>
         </w:rPr>
         <w:tab/>
-      </w:r>
-      <w:r>
-        <w:rPr>
-          <w:rFonts w:ascii="Arial" w:hAnsi="Arial" w:cs="Arial"/>
-          <w:sz w:val="24"/>
-          <w:szCs w:val="24"/>
-        </w:rPr>
-        <w:t>No desenvolvimento de software, projetos orientados a documentação</w:t>
-      </w:r>
-      <w:r>
-        <w:rPr>
-          <w:rFonts w:ascii="Arial" w:hAnsi="Arial" w:cs="Arial"/>
-          <w:sz w:val="24"/>
-          <w:szCs w:val="24"/>
-        </w:rPr>
-        <w:t xml:space="preserve"> que contém as especificações do software como suas funcionalidades, requisitos, restrições do software</w:t>
-      </w:r>
-      <w:r>
-        <w:rPr>
-          <w:rFonts w:ascii="Arial" w:hAnsi="Arial" w:cs="Arial"/>
-          <w:sz w:val="24"/>
-          <w:szCs w:val="24"/>
-        </w:rPr>
-        <w:t>,</w:t>
-      </w:r>
-      <w:r>
-        <w:rPr>
-          <w:rFonts w:ascii="Arial" w:hAnsi="Arial" w:cs="Arial"/>
-          <w:sz w:val="24"/>
-          <w:szCs w:val="24"/>
-        </w:rPr>
-        <w:t xml:space="preserve"> que são realizadas em uma fase onde o desenvolvedor conversa com o cliente para estabelecer essas regras, e a implementação do projeto, onde essas especificações são produzidas.</w:t>
-      </w:r>
-      <w:r>
-        <w:rPr>
-          <w:rFonts w:ascii="Arial" w:hAnsi="Arial" w:cs="Arial"/>
-          <w:sz w:val="24"/>
-          <w:szCs w:val="24"/>
-        </w:rPr>
-        <w:t xml:space="preserve"> </w:t>
-      </w:r>
-      <w:r>
-        <w:rPr>
-          <w:rFonts w:ascii="Arial" w:hAnsi="Arial" w:cs="Arial"/>
-          <w:sz w:val="24"/>
-          <w:szCs w:val="24"/>
-        </w:rPr>
-        <w:t>Porém</w:t>
-      </w:r>
-      <w:r>
-        <w:rPr>
-          <w:rFonts w:ascii="Arial" w:hAnsi="Arial" w:cs="Arial"/>
-          <w:sz w:val="24"/>
-          <w:szCs w:val="24"/>
-        </w:rPr>
-        <w:t xml:space="preserve">, muitas empresas não possuem recursos para processos de desenvolvimento pesados, para essa </w:t>
-      </w:r>
-      <w:r>
-        <w:rPr>
-          <w:rFonts w:ascii="Arial" w:hAnsi="Arial" w:cs="Arial"/>
-          <w:sz w:val="24"/>
-          <w:szCs w:val="24"/>
-        </w:rPr>
-        <w:t xml:space="preserve">para essa questão, </w:t>
-      </w:r>
-      <w:r>
-        <w:rPr>
-          <w:rFonts w:ascii="Arial" w:hAnsi="Arial" w:cs="Arial"/>
-          <w:sz w:val="24"/>
-          <w:szCs w:val="24"/>
-        </w:rPr>
-        <w:t>foram criadas</w:t>
-      </w:r>
-      <w:r>
-        <w:rPr>
-          <w:rFonts w:ascii="Arial" w:hAnsi="Arial" w:cs="Arial"/>
-          <w:sz w:val="24"/>
-          <w:szCs w:val="24"/>
-        </w:rPr>
-        <w:t xml:space="preserve"> </w:t>
-      </w:r>
-      <w:r>
-        <w:rPr>
-          <w:rFonts w:ascii="Arial" w:hAnsi="Arial" w:cs="Arial"/>
-          <w:sz w:val="24"/>
-          <w:szCs w:val="24"/>
-        </w:rPr>
-        <w:t>metodologias</w:t>
-      </w:r>
-      <w:r>
-        <w:rPr>
-          <w:rFonts w:ascii="Arial" w:hAnsi="Arial" w:cs="Arial"/>
-          <w:sz w:val="24"/>
-          <w:szCs w:val="24"/>
-        </w:rPr>
-        <w:t xml:space="preserve"> de desenvolvimento ágeis</w:t>
-      </w:r>
-      <w:r>
-        <w:rPr>
-          <w:rFonts w:ascii="Arial" w:hAnsi="Arial" w:cs="Arial"/>
-          <w:sz w:val="24"/>
-          <w:szCs w:val="24"/>
-        </w:rPr>
-        <w:t>,</w:t>
-      </w:r>
-      <w:r>
-        <w:rPr>
-          <w:rFonts w:ascii="Arial" w:hAnsi="Arial" w:cs="Arial"/>
-          <w:sz w:val="24"/>
-          <w:szCs w:val="24"/>
-        </w:rPr>
-        <w:t xml:space="preserve"> no final da década passada, para suprir as necessidades </w:t>
-      </w:r>
-      <w:r>
-        <w:rPr>
-          <w:rFonts w:ascii="Arial" w:hAnsi="Arial" w:cs="Arial"/>
-          <w:sz w:val="24"/>
-          <w:szCs w:val="24"/>
-        </w:rPr>
-        <w:t>d</w:t>
-      </w:r>
-      <w:r>
-        <w:rPr>
-          <w:rFonts w:ascii="Arial" w:hAnsi="Arial" w:cs="Arial"/>
-          <w:sz w:val="24"/>
-          <w:szCs w:val="24"/>
-        </w:rPr>
-        <w:t>os então atuais métodos de desenvolvimentos.</w:t>
+        <w:t>Não é novidade que o Brasil sofre por uma grande defasagem de doadores de sangue, todo mês cirurgias são canceladas pois hospitais não tem sangue suficiente em seus bancos de sangue para realizar as cirurgias.</w:t>
+      </w:r>
+      <w:r>
+        <w:rPr>
+          <w:rFonts w:ascii="Arial" w:hAnsi="Arial" w:cs="Arial"/>
+          <w:sz w:val="24"/>
+          <w:szCs w:val="24"/>
+        </w:rPr>
+        <w:t xml:space="preserve">  Um exemplo está numa mat</w:t>
+      </w:r>
+      <w:r>
+        <w:rPr>
+          <w:rFonts w:ascii="Arial" w:hAnsi="Arial" w:cs="Arial"/>
+          <w:sz w:val="24"/>
+          <w:szCs w:val="24"/>
+        </w:rPr>
+        <w:t>é</w:t>
+      </w:r>
+      <w:r>
+        <w:rPr>
+          <w:rFonts w:ascii="Arial" w:hAnsi="Arial" w:cs="Arial"/>
+          <w:sz w:val="24"/>
+          <w:szCs w:val="24"/>
+        </w:rPr>
+        <w:t>ria publicada pelo jornal Estadão(2012) onde diz que pelo menos 15 cirurgias foram canceladas no diâmetro das cidades que atinge Araçatuba, Marília e Jaú no interior de São Paulo.</w:t>
+      </w:r>
+      <w:r>
+        <w:rPr>
+          <w:rFonts w:ascii="Arial" w:hAnsi="Arial" w:cs="Arial"/>
+          <w:sz w:val="24"/>
+          <w:szCs w:val="24"/>
+        </w:rPr>
+        <w:t>[1]</w:t>
       </w:r>
     </w:p>
     <w:p>
@@ -267,6 +224,346 @@
           <w:szCs w:val="24"/>
         </w:rPr>
         <w:tab/>
+        <w:t>A internet nos dias de hoje, é o meio de comunicação mais rápido que existe, tudo que</w:t>
+      </w:r>
+      <w:r>
+        <w:rPr>
+          <w:rFonts w:ascii="Arial" w:hAnsi="Arial" w:cs="Arial"/>
+          <w:sz w:val="24"/>
+          <w:szCs w:val="24"/>
+        </w:rPr>
+        <w:t xml:space="preserve"> se é colocado</w:t>
+      </w:r>
+      <w:r>
+        <w:rPr>
+          <w:rFonts w:ascii="Arial" w:hAnsi="Arial" w:cs="Arial"/>
+          <w:sz w:val="24"/>
+          <w:szCs w:val="24"/>
+        </w:rPr>
+        <w:t xml:space="preserve"> na internet atinge milh</w:t>
+      </w:r>
+      <w:r>
+        <w:rPr>
+          <w:rFonts w:ascii="Arial" w:hAnsi="Arial" w:cs="Arial"/>
+          <w:sz w:val="24"/>
+          <w:szCs w:val="24"/>
+        </w:rPr>
+        <w:t>ões de pessoas instantaneamente.</w:t>
+      </w:r>
+      <w:r>
+        <w:rPr>
+          <w:rFonts w:ascii="Arial" w:hAnsi="Arial" w:cs="Arial"/>
+          <w:sz w:val="24"/>
+          <w:szCs w:val="24"/>
+        </w:rPr>
+        <w:t xml:space="preserve"> </w:t>
+      </w:r>
+      <w:r>
+        <w:rPr>
+          <w:rFonts w:ascii="Arial" w:hAnsi="Arial" w:cs="Arial"/>
+          <w:sz w:val="24"/>
+          <w:szCs w:val="24"/>
+        </w:rPr>
+        <w:t>P</w:t>
+      </w:r>
+      <w:r>
+        <w:rPr>
+          <w:rFonts w:ascii="Arial" w:hAnsi="Arial" w:cs="Arial"/>
+          <w:sz w:val="24"/>
+          <w:szCs w:val="24"/>
+        </w:rPr>
+        <w:t>ensando no poder de mídia que a internet possui,</w:t>
+      </w:r>
+      <w:r>
+        <w:rPr>
+          <w:rFonts w:ascii="Arial" w:hAnsi="Arial" w:cs="Arial"/>
+          <w:sz w:val="24"/>
+          <w:szCs w:val="24"/>
+        </w:rPr>
+        <w:t xml:space="preserve"> e na necessidade de divulgação sobre essas campanhas</w:t>
+      </w:r>
+      <w:r>
+        <w:rPr>
+          <w:rFonts w:ascii="Arial" w:hAnsi="Arial" w:cs="Arial"/>
+          <w:sz w:val="24"/>
+          <w:szCs w:val="24"/>
+        </w:rPr>
+        <w:t xml:space="preserve"> surgiu a </w:t>
+      </w:r>
+      <w:proofErr w:type="spellStart"/>
+      <w:r>
+        <w:rPr>
+          <w:rFonts w:ascii="Arial" w:hAnsi="Arial" w:cs="Arial"/>
+          <w:sz w:val="24"/>
+          <w:szCs w:val="24"/>
+        </w:rPr>
+        <w:t>ideia</w:t>
+      </w:r>
+      <w:proofErr w:type="spellEnd"/>
+      <w:r>
+        <w:rPr>
+          <w:rFonts w:ascii="Arial" w:hAnsi="Arial" w:cs="Arial"/>
+          <w:sz w:val="24"/>
+          <w:szCs w:val="24"/>
+        </w:rPr>
+        <w:t xml:space="preserve"> da construção de um aplicativo web que </w:t>
+      </w:r>
+      <w:r>
+        <w:rPr>
+          <w:rFonts w:ascii="Arial" w:hAnsi="Arial" w:cs="Arial"/>
+          <w:sz w:val="24"/>
+          <w:szCs w:val="24"/>
+        </w:rPr>
+        <w:t xml:space="preserve"> agrupe todos os possíveis doadores de sangue,</w:t>
+      </w:r>
+      <w:r>
+        <w:rPr>
+          <w:rFonts w:ascii="Arial" w:hAnsi="Arial" w:cs="Arial"/>
+          <w:sz w:val="24"/>
+          <w:szCs w:val="24"/>
+        </w:rPr>
+        <w:t xml:space="preserve"> mediante a um cadastro de uma forma simples, mas que contenham todas as informações que </w:t>
+      </w:r>
+      <w:r>
+        <w:rPr>
+          <w:rFonts w:ascii="Arial" w:hAnsi="Arial" w:cs="Arial"/>
+          <w:sz w:val="24"/>
+          <w:szCs w:val="24"/>
+        </w:rPr>
+        <w:t>se necessita ter sobre o doador</w:t>
+      </w:r>
+      <w:r>
+        <w:rPr>
+          <w:rFonts w:ascii="Arial" w:hAnsi="Arial" w:cs="Arial"/>
+          <w:sz w:val="24"/>
+          <w:szCs w:val="24"/>
+        </w:rPr>
+        <w:t>.</w:t>
+      </w:r>
+      <w:r>
+        <w:rPr>
+          <w:rFonts w:ascii="Arial" w:hAnsi="Arial" w:cs="Arial"/>
+          <w:sz w:val="24"/>
+          <w:szCs w:val="24"/>
+        </w:rPr>
+        <w:t xml:space="preserve"> </w:t>
+      </w:r>
+      <w:r>
+        <w:rPr>
+          <w:rFonts w:ascii="Arial" w:hAnsi="Arial" w:cs="Arial"/>
+          <w:sz w:val="24"/>
+          <w:szCs w:val="24"/>
+        </w:rPr>
+        <w:t>S</w:t>
+      </w:r>
+      <w:r>
+        <w:rPr>
+          <w:rFonts w:ascii="Arial" w:hAnsi="Arial" w:cs="Arial"/>
+          <w:sz w:val="24"/>
+          <w:szCs w:val="24"/>
+        </w:rPr>
+        <w:t>eria uma solução na hora em que uma pessoa necessitasse do auxílio das pessoas, a aplicação necessita ser de fácil uso para a população, e de fácil entendimento para os desenvolvedores na hora de uma possível alteração.</w:t>
+      </w:r>
+    </w:p>
+    <w:p>
+      <w:pPr>
+        <w:pStyle w:val="SemEspaamento"/>
+        <w:spacing w:line="360" w:lineRule="auto"/>
+        <w:jc w:val="both"/>
+        <w:rPr>
+          <w:rFonts w:ascii="Arial" w:hAnsi="Arial" w:cs="Arial"/>
+          <w:sz w:val="24"/>
+          <w:szCs w:val="24"/>
+        </w:rPr>
+      </w:pPr>
+      <w:r>
+        <w:rPr>
+          <w:rFonts w:ascii="Arial" w:hAnsi="Arial" w:cs="Arial"/>
+          <w:sz w:val="24"/>
+          <w:szCs w:val="24"/>
+        </w:rPr>
+        <w:tab/>
+      </w:r>
+      <w:r>
+        <w:rPr>
+          <w:rFonts w:ascii="Arial" w:hAnsi="Arial" w:cs="Arial"/>
+          <w:sz w:val="24"/>
+          <w:szCs w:val="24"/>
+        </w:rPr>
+        <w:t xml:space="preserve">No desenvolvimento de software, </w:t>
+      </w:r>
+      <w:r>
+        <w:rPr>
+          <w:rFonts w:ascii="Arial" w:hAnsi="Arial" w:cs="Arial"/>
+          <w:sz w:val="24"/>
+          <w:szCs w:val="24"/>
+        </w:rPr>
+        <w:t xml:space="preserve">os </w:t>
+      </w:r>
+      <w:r>
+        <w:rPr>
+          <w:rFonts w:ascii="Arial" w:hAnsi="Arial" w:cs="Arial"/>
+          <w:sz w:val="24"/>
+          <w:szCs w:val="24"/>
+        </w:rPr>
+        <w:t>projetos</w:t>
+      </w:r>
+      <w:r>
+        <w:rPr>
+          <w:rFonts w:ascii="Arial" w:hAnsi="Arial" w:cs="Arial"/>
+          <w:sz w:val="24"/>
+          <w:szCs w:val="24"/>
+        </w:rPr>
+        <w:t xml:space="preserve"> são</w:t>
+      </w:r>
+      <w:r>
+        <w:rPr>
+          <w:rFonts w:ascii="Arial" w:hAnsi="Arial" w:cs="Arial"/>
+          <w:sz w:val="24"/>
+          <w:szCs w:val="24"/>
+        </w:rPr>
+        <w:t xml:space="preserve"> orientados a documentação</w:t>
+      </w:r>
+      <w:r>
+        <w:rPr>
+          <w:rFonts w:ascii="Arial" w:hAnsi="Arial" w:cs="Arial"/>
+          <w:sz w:val="24"/>
+          <w:szCs w:val="24"/>
+        </w:rPr>
+        <w:t xml:space="preserve"> que contém as especificações do software como s</w:t>
+      </w:r>
+      <w:r>
+        <w:rPr>
+          <w:rFonts w:ascii="Arial" w:hAnsi="Arial" w:cs="Arial"/>
+          <w:sz w:val="24"/>
+          <w:szCs w:val="24"/>
+        </w:rPr>
+        <w:t xml:space="preserve">uas funcionalidades, requisitos, </w:t>
+      </w:r>
+      <w:r>
+        <w:rPr>
+          <w:rFonts w:ascii="Arial" w:hAnsi="Arial" w:cs="Arial"/>
+          <w:sz w:val="24"/>
+          <w:szCs w:val="24"/>
+        </w:rPr>
+        <w:t xml:space="preserve"> restrições do software que são realizadas em uma fase onde o desenvolvedor conversa com o cliente para estabelecer essas </w:t>
+      </w:r>
+      <w:r>
+        <w:rPr>
+          <w:rFonts w:ascii="Arial" w:hAnsi="Arial" w:cs="Arial"/>
+          <w:sz w:val="24"/>
+          <w:szCs w:val="24"/>
+        </w:rPr>
+        <w:lastRenderedPageBreak/>
+        <w:t>regras, e a implementação do projeto, onde essas especificações são produzidas.</w:t>
+      </w:r>
+      <w:r>
+        <w:rPr>
+          <w:rFonts w:ascii="Arial" w:hAnsi="Arial" w:cs="Arial"/>
+          <w:sz w:val="24"/>
+          <w:szCs w:val="24"/>
+        </w:rPr>
+        <w:t xml:space="preserve"> </w:t>
+      </w:r>
+      <w:r>
+        <w:rPr>
+          <w:rFonts w:ascii="Arial" w:hAnsi="Arial" w:cs="Arial"/>
+          <w:sz w:val="24"/>
+          <w:szCs w:val="24"/>
+        </w:rPr>
+        <w:t>Porém</w:t>
+      </w:r>
+      <w:r>
+        <w:rPr>
+          <w:rFonts w:ascii="Arial" w:hAnsi="Arial" w:cs="Arial"/>
+          <w:sz w:val="24"/>
+          <w:szCs w:val="24"/>
+        </w:rPr>
+        <w:t xml:space="preserve">, muitas empresas não possuem recursos para processos de desenvolvimento pesados, </w:t>
+      </w:r>
+      <w:r>
+        <w:rPr>
+          <w:rFonts w:ascii="Arial" w:hAnsi="Arial" w:cs="Arial"/>
+          <w:sz w:val="24"/>
+          <w:szCs w:val="24"/>
+        </w:rPr>
+        <w:t xml:space="preserve">para </w:t>
+      </w:r>
+      <w:r>
+        <w:rPr>
+          <w:rFonts w:ascii="Arial" w:hAnsi="Arial" w:cs="Arial"/>
+          <w:sz w:val="24"/>
+          <w:szCs w:val="24"/>
+        </w:rPr>
+        <w:t xml:space="preserve">essa questão, </w:t>
+      </w:r>
+      <w:r>
+        <w:rPr>
+          <w:rFonts w:ascii="Arial" w:hAnsi="Arial" w:cs="Arial"/>
+          <w:sz w:val="24"/>
+          <w:szCs w:val="24"/>
+        </w:rPr>
+        <w:t>foram criadas</w:t>
+      </w:r>
+      <w:r>
+        <w:rPr>
+          <w:rFonts w:ascii="Arial" w:hAnsi="Arial" w:cs="Arial"/>
+          <w:sz w:val="24"/>
+          <w:szCs w:val="24"/>
+        </w:rPr>
+        <w:t xml:space="preserve"> </w:t>
+      </w:r>
+      <w:r>
+        <w:rPr>
+          <w:rFonts w:ascii="Arial" w:hAnsi="Arial" w:cs="Arial"/>
+          <w:sz w:val="24"/>
+          <w:szCs w:val="24"/>
+        </w:rPr>
+        <w:t>metodologias</w:t>
+      </w:r>
+      <w:r>
+        <w:rPr>
+          <w:rFonts w:ascii="Arial" w:hAnsi="Arial" w:cs="Arial"/>
+          <w:sz w:val="24"/>
+          <w:szCs w:val="24"/>
+        </w:rPr>
+        <w:t xml:space="preserve"> de desenvolvimento ágeis no final da década passada, para suprir as necessidades </w:t>
+      </w:r>
+      <w:r>
+        <w:rPr>
+          <w:rFonts w:ascii="Arial" w:hAnsi="Arial" w:cs="Arial"/>
+          <w:sz w:val="24"/>
+          <w:szCs w:val="24"/>
+        </w:rPr>
+        <w:t>d</w:t>
+      </w:r>
+      <w:r>
+        <w:rPr>
+          <w:rFonts w:ascii="Arial" w:hAnsi="Arial" w:cs="Arial"/>
+          <w:sz w:val="24"/>
+          <w:szCs w:val="24"/>
+        </w:rPr>
+        <w:t>os então atuais métodos de desenvolvimentos.</w:t>
+      </w:r>
+    </w:p>
+    <w:p>
+      <w:pPr>
+        <w:pStyle w:val="SemEspaamento"/>
+        <w:spacing w:line="360" w:lineRule="auto"/>
+        <w:jc w:val="both"/>
+        <w:rPr>
+          <w:rFonts w:ascii="Arial" w:hAnsi="Arial" w:cs="Arial"/>
+          <w:sz w:val="24"/>
+          <w:szCs w:val="24"/>
+        </w:rPr>
+      </w:pPr>
+      <w:r>
+        <w:rPr>
+          <w:rFonts w:ascii="Arial" w:hAnsi="Arial" w:cs="Arial"/>
+          <w:sz w:val="24"/>
+          <w:szCs w:val="24"/>
+        </w:rPr>
+        <w:tab/>
       </w:r>
       <w:r>
         <w:rPr>
@@ -282,18 +579,86 @@
           <w:sz w:val="24"/>
           <w:szCs w:val="24"/>
         </w:rPr>
-        <w:t xml:space="preserve"> ágil é uma chamada para a necessidade de se desenvolver com rapidez,</w:t>
-      </w:r>
-      <w:r>
-        <w:rPr>
-          <w:rFonts w:ascii="Arial" w:hAnsi="Arial" w:cs="Arial"/>
-          <w:sz w:val="24"/>
-          <w:szCs w:val="24"/>
+        <w:t xml:space="preserve"> ágil </w:t>
+      </w:r>
+      <w:r>
+        <w:rPr>
+          <w:rFonts w:ascii="Arial" w:hAnsi="Arial" w:cs="Arial"/>
+          <w:sz w:val="24"/>
+          <w:szCs w:val="24"/>
+        </w:rPr>
+        <w:t xml:space="preserve">surgiu em 2001 </w:t>
+      </w:r>
+      <w:r>
+        <w:rPr>
+          <w:rFonts w:ascii="Arial" w:hAnsi="Arial" w:cs="Arial"/>
+          <w:color w:val="000000"/>
+          <w:sz w:val="24"/>
+          <w:szCs w:val="24"/>
+          <w:shd w:val="clear" w:color="auto" w:fill="FFFFFF"/>
+        </w:rPr>
+        <w:t xml:space="preserve">quando especialistas em processos de desenvolvimento de software representando entre outros, os métodos </w:t>
+      </w:r>
+      <w:proofErr w:type="spellStart"/>
+      <w:r>
+        <w:rPr>
+          <w:rFonts w:ascii="Arial" w:hAnsi="Arial" w:cs="Arial"/>
+          <w:color w:val="000000"/>
+          <w:sz w:val="24"/>
+          <w:szCs w:val="24"/>
+          <w:shd w:val="clear" w:color="auto" w:fill="FFFFFF"/>
+        </w:rPr>
+        <w:t>Scrum</w:t>
+      </w:r>
+      <w:proofErr w:type="spellEnd"/>
+      <w:r>
+        <w:rPr>
+          <w:rFonts w:ascii="Arial" w:hAnsi="Arial" w:cs="Arial"/>
+          <w:color w:val="000000"/>
+          <w:sz w:val="24"/>
+          <w:szCs w:val="24"/>
+          <w:shd w:val="clear" w:color="auto" w:fill="FFFFFF"/>
+        </w:rPr>
+        <w:t xml:space="preserve"> e Extreme Programming (XP)</w:t>
+      </w:r>
+      <w:r>
+        <w:rPr>
+          <w:rFonts w:ascii="Arial" w:hAnsi="Arial" w:cs="Arial"/>
+          <w:color w:val="000000"/>
+          <w:sz w:val="24"/>
+          <w:szCs w:val="24"/>
+          <w:shd w:val="clear" w:color="auto" w:fill="FFFFFF"/>
         </w:rPr>
         <w:t xml:space="preserve"> </w:t>
       </w:r>
       <w:r>
         <w:rPr>
+          <w:rFonts w:ascii="Verdana" w:hAnsi="Verdana"/>
+          <w:color w:val="000000"/>
+          <w:sz w:val="15"/>
+          <w:szCs w:val="15"/>
+          <w:bdr w:val="none" w:sz="0" w:space="0" w:color="auto" w:frame="1"/>
+        </w:rPr>
+        <w:br/>
+      </w:r>
+      <w:r>
+        <w:rPr>
+          <w:rFonts w:ascii="Arial" w:hAnsi="Arial" w:cs="Arial"/>
+          <w:sz w:val="24"/>
+          <w:szCs w:val="24"/>
+        </w:rPr>
+        <w:t>é uma chamada para a necessidade de se desenvolver com rapidez,</w:t>
+      </w:r>
+      <w:r>
+        <w:rPr>
+          <w:rFonts w:ascii="Arial" w:hAnsi="Arial" w:cs="Arial"/>
+          <w:sz w:val="24"/>
+          <w:szCs w:val="24"/>
+        </w:rPr>
+        <w:t xml:space="preserve"> </w:t>
+      </w:r>
+      <w:r>
+        <w:rPr>
           <w:rFonts w:ascii="Arial" w:hAnsi="Arial" w:cs="Arial"/>
           <w:sz w:val="24"/>
           <w:szCs w:val="24"/>
@@ -314,7 +679,31 @@
           <w:sz w:val="24"/>
           <w:szCs w:val="24"/>
         </w:rPr>
-        <w:t>esenvolvimento ágil, tem como foque:</w:t>
+        <w:t>esenvolvimento ágil</w:t>
+      </w:r>
+      <w:r>
+        <w:rPr>
+          <w:rFonts w:ascii="Arial" w:hAnsi="Arial" w:cs="Arial"/>
+          <w:sz w:val="24"/>
+          <w:szCs w:val="24"/>
+        </w:rPr>
+        <w:t xml:space="preserve"> busca priorizar a comunicação entre o desenvolvedor e o cliente, preferindo conversas pessoais à outros meios de comunicação e</w:t>
+      </w:r>
+      <w:r>
+        <w:rPr>
+          <w:rFonts w:ascii="Arial" w:hAnsi="Arial" w:cs="Arial"/>
+          <w:sz w:val="24"/>
+          <w:szCs w:val="24"/>
+        </w:rPr>
+        <w:t xml:space="preserve"> tem as seguintes características</w:t>
+      </w:r>
+      <w:r>
+        <w:rPr>
+          <w:rFonts w:ascii="Arial" w:hAnsi="Arial" w:cs="Arial"/>
+          <w:sz w:val="24"/>
+          <w:szCs w:val="24"/>
+        </w:rPr>
+        <w:t>:</w:t>
       </w:r>
     </w:p>
     <w:p>
@@ -444,6 +833,22 @@
         </w:rPr>
         <w:t>ao invés de seguir planos.</w:t>
       </w:r>
+      <w:r>
+        <w:rPr>
+          <w:rFonts w:ascii="Arial" w:hAnsi="Arial" w:cs="Arial"/>
+          <w:sz w:val="24"/>
+          <w:szCs w:val="24"/>
+        </w:rPr>
+        <w:t xml:space="preserve"> </w:t>
+      </w:r>
+      <w:r>
+        <w:rPr>
+          <w:rFonts w:ascii="Arial" w:hAnsi="Arial" w:cs="Arial"/>
+          <w:sz w:val="24"/>
+          <w:szCs w:val="24"/>
+        </w:rPr>
+        <w:t>[2]</w:t>
+      </w:r>
     </w:p>
     <w:p>
       <w:pPr>
@@ -462,7 +867,6 @@
           <w:sz w:val="24"/>
           <w:szCs w:val="24"/>
         </w:rPr>
-        <w:lastRenderedPageBreak/>
         <w:tab/>
       </w:r>
       <w:r>
@@ -657,6 +1061,7 @@
           <w:sz w:val="24"/>
           <w:szCs w:val="24"/>
         </w:rPr>
+        <w:lastRenderedPageBreak/>
         <w:t>digitando</w:t>
       </w:r>
       <w:r>
@@ -734,28 +1139,40 @@
           <w:szCs w:val="24"/>
         </w:rPr>
         <w:tab/>
-        <w:t xml:space="preserve">Por ser uma maneira atual e mais prática de se desenvolver software, foi aplicada a metodologia de desenvolvimento </w:t>
-      </w:r>
-      <w:r>
-        <w:rPr>
-          <w:rFonts w:ascii="Arial" w:hAnsi="Arial" w:cs="Arial"/>
-          <w:sz w:val="24"/>
-          <w:szCs w:val="24"/>
-        </w:rPr>
-        <w:t>ágil na construção da aplicação.</w:t>
-      </w:r>
-    </w:p>
-    <w:p>
-      <w:pPr>
-        <w:pStyle w:val="SemEspaamento"/>
-        <w:spacing w:line="360" w:lineRule="auto"/>
-        <w:jc w:val="both"/>
-        <w:rPr>
-          <w:rFonts w:ascii="Arial" w:hAnsi="Arial" w:cs="Arial"/>
-          <w:sz w:val="24"/>
-          <w:szCs w:val="24"/>
-        </w:rPr>
-      </w:pPr>
+        <w:t>Por ser uma maneira atual e mais prática de se desenvolver software,</w:t>
+      </w:r>
+      <w:r>
+        <w:rPr>
+          <w:rFonts w:ascii="Arial" w:hAnsi="Arial" w:cs="Arial"/>
+          <w:sz w:val="24"/>
+          <w:szCs w:val="24"/>
+        </w:rPr>
+        <w:t xml:space="preserve"> a implementação ágil evita vários custos na implementação de um projeto e a</w:t>
+      </w:r>
+      <w:r>
+        <w:rPr>
+          <w:rFonts w:ascii="Arial" w:hAnsi="Arial" w:cs="Arial"/>
+          <w:sz w:val="24"/>
+          <w:szCs w:val="24"/>
+        </w:rPr>
+        <w:t xml:space="preserve">presenta grandes vantagens na hora de se escrever um programa, vantagens como agilidade, </w:t>
+      </w:r>
+      <w:r>
+        <w:rPr>
+          <w:rFonts w:ascii="Arial" w:hAnsi="Arial" w:cs="Arial"/>
+          <w:sz w:val="24"/>
+          <w:szCs w:val="24"/>
+        </w:rPr>
+        <w:t>o tempo gasto na construção da documentação é usados em fins mais produtivos</w:t>
+      </w:r>
+      <w:r>
+        <w:rPr>
+          <w:rFonts w:ascii="Arial" w:hAnsi="Arial" w:cs="Arial"/>
+          <w:sz w:val="24"/>
+          <w:szCs w:val="24"/>
+        </w:rPr>
+        <w:t xml:space="preserve"> foi usado a metodologia de desenvolvimento ágil na construção dessa aplicação.</w:t>
+      </w:r>
       <w:r>
         <w:rPr>
           <w:rFonts w:ascii="Arial" w:hAnsi="Arial" w:cs="Arial"/>
@@ -1117,6 +1534,23 @@
     <w:pPr>
       <w:spacing w:after="0" w:line="240" w:lineRule="auto"/>
     </w:pPr>
+  </w:style>
+  <w:style w:type="character" w:customStyle="1" w:styleId="apple-converted-space">
+    <w:name w:val="apple-converted-space"/>
+    <w:basedOn w:val="Fontepargpadro"/>
+    <w:rsid w:val="00EA33E7"/>
+  </w:style>
+  <w:style w:type="character" w:styleId="Hyperlink">
+    <w:name w:val="Hyperlink"/>
+    <w:basedOn w:val="Fontepargpadro"/>
+    <w:uiPriority w:val="99"/>
+    <w:semiHidden/>
+    <w:unhideWhenUsed/>
+    <w:rsid w:val="00EA33E7"/>
+    <w:rPr>
+      <w:color w:val="0000FF"/>
+      <w:u w:val="single"/>
+    </w:rPr>
   </w:style>
 </w:styles>
 </file>

</xml_diff>

<commit_message>
enviando update da justificativa, por favor leiam e opinem
</commit_message>
<xml_diff>
--- a/Justificativa/Justificativa.docx
+++ b/Justificativa/Justificativa.docx
@@ -1171,7 +1171,15 @@
           <w:sz w:val="24"/>
           <w:szCs w:val="24"/>
         </w:rPr>
-        <w:t xml:space="preserve"> foi usado a metodologia de desenvolvimento ágil na construção dessa aplicação.</w:t>
+        <w:t xml:space="preserve"> foi usado a metodologia de desenvolvimento ági</w:t>
+      </w:r>
+      <w:r>
+        <w:rPr>
+          <w:rFonts w:ascii="Arial" w:hAnsi="Arial" w:cs="Arial"/>
+          <w:sz w:val="24"/>
+          <w:szCs w:val="24"/>
+        </w:rPr>
+        <w:t>l na construção dessa aplicação.</w:t>
       </w:r>
       <w:r>
         <w:rPr>

</xml_diff>